<commit_message>
fixed a typo in cv
</commit_message>
<xml_diff>
--- a/cv/vkostyukov.docx
+++ b/cv/vkostyukov.docx
@@ -133,8 +133,21 @@
                   <w:szCs w:val="20"/>
                   <w:lang w:val="en-US" w:eastAsia="ru-RU"/>
                 </w:rPr>
-                <w:t>github.com/vkostyukov</w:t>
+                <w:t>github.com/</w:t>
               </w:r>
+              <w:proofErr w:type="spellStart"/>
+              <w:r>
+                <w:rPr>
+                  <w:rStyle w:val="Hyperlink"/>
+                  <w:rFonts w:ascii="Candara" w:eastAsia="Times New Roman" w:hAnsi="Candara" w:cstheme="minorHAnsi"/>
+                  <w:bCs/>
+                  <w:sz w:val="20"/>
+                  <w:szCs w:val="20"/>
+                  <w:lang w:val="en-US" w:eastAsia="ru-RU"/>
+                </w:rPr>
+                <w:t>vkostyukov</w:t>
+              </w:r>
+              <w:proofErr w:type="spellEnd"/>
             </w:hyperlink>
             <w:r>
               <w:rPr>
@@ -542,6 +555,8 @@
         </w:rPr>
         <w:t>Experience</w:t>
       </w:r>
+      <w:bookmarkStart w:id="0" w:name="_GoBack"/>
+      <w:bookmarkEnd w:id="0"/>
       <w:r>
         <w:rPr>
           <w:rFonts w:ascii="Verdana" w:eastAsia="Times New Roman" w:hAnsi="Verdana" w:cs="Times New Roman"/>
@@ -1071,7 +1086,103 @@
           <w:szCs w:val="20"/>
           <w:lang w:val="en-US" w:eastAsia="ru-RU"/>
         </w:rPr>
-        <w:t xml:space="preserve"> Linux Shell, Git, Gerrit, Bugzilla, GCC, Intel VTune, Vim, Intel TBB, Intel IPP</w:t>
+        <w:t xml:space="preserve"> Linux Shell, </w:t>
+      </w:r>
+      <w:proofErr w:type="spellStart"/>
+      <w:r>
+        <w:rPr>
+          <w:rFonts w:ascii="Candara" w:eastAsia="Times New Roman" w:hAnsi="Candara" w:cstheme="minorHAnsi"/>
+          <w:bCs/>
+          <w:color w:val="000000"/>
+          <w:sz w:val="20"/>
+          <w:szCs w:val="20"/>
+          <w:lang w:val="en-US" w:eastAsia="ru-RU"/>
+        </w:rPr>
+        <w:t>Git</w:t>
+      </w:r>
+      <w:proofErr w:type="spellEnd"/>
+      <w:r>
+        <w:rPr>
+          <w:rFonts w:ascii="Candara" w:eastAsia="Times New Roman" w:hAnsi="Candara" w:cstheme="minorHAnsi"/>
+          <w:bCs/>
+          <w:color w:val="000000"/>
+          <w:sz w:val="20"/>
+          <w:szCs w:val="20"/>
+          <w:lang w:val="en-US" w:eastAsia="ru-RU"/>
+        </w:rPr>
+        <w:t xml:space="preserve">, </w:t>
+      </w:r>
+      <w:proofErr w:type="spellStart"/>
+      <w:r>
+        <w:rPr>
+          <w:rFonts w:ascii="Candara" w:eastAsia="Times New Roman" w:hAnsi="Candara" w:cstheme="minorHAnsi"/>
+          <w:bCs/>
+          <w:color w:val="000000"/>
+          <w:sz w:val="20"/>
+          <w:szCs w:val="20"/>
+          <w:lang w:val="en-US" w:eastAsia="ru-RU"/>
+        </w:rPr>
+        <w:t>Gerrit</w:t>
+      </w:r>
+      <w:proofErr w:type="spellEnd"/>
+      <w:r>
+        <w:rPr>
+          <w:rFonts w:ascii="Candara" w:eastAsia="Times New Roman" w:hAnsi="Candara" w:cstheme="minorHAnsi"/>
+          <w:bCs/>
+          <w:color w:val="000000"/>
+          <w:sz w:val="20"/>
+          <w:szCs w:val="20"/>
+          <w:lang w:val="en-US" w:eastAsia="ru-RU"/>
+        </w:rPr>
+        <w:t xml:space="preserve">, </w:t>
+      </w:r>
+      <w:proofErr w:type="spellStart"/>
+      <w:r>
+        <w:rPr>
+          <w:rFonts w:ascii="Candara" w:eastAsia="Times New Roman" w:hAnsi="Candara" w:cstheme="minorHAnsi"/>
+          <w:bCs/>
+          <w:color w:val="000000"/>
+          <w:sz w:val="20"/>
+          <w:szCs w:val="20"/>
+          <w:lang w:val="en-US" w:eastAsia="ru-RU"/>
+        </w:rPr>
+        <w:t>Bugzilla</w:t>
+      </w:r>
+      <w:proofErr w:type="spellEnd"/>
+      <w:r>
+        <w:rPr>
+          <w:rFonts w:ascii="Candara" w:eastAsia="Times New Roman" w:hAnsi="Candara" w:cstheme="minorHAnsi"/>
+          <w:bCs/>
+          <w:color w:val="000000"/>
+          <w:sz w:val="20"/>
+          <w:szCs w:val="20"/>
+          <w:lang w:val="en-US" w:eastAsia="ru-RU"/>
+        </w:rPr>
+        <w:t xml:space="preserve">, GCC, Intel </w:t>
+      </w:r>
+      <w:proofErr w:type="spellStart"/>
+      <w:r>
+        <w:rPr>
+          <w:rFonts w:ascii="Candara" w:eastAsia="Times New Roman" w:hAnsi="Candara" w:cstheme="minorHAnsi"/>
+          <w:bCs/>
+          <w:color w:val="000000"/>
+          <w:sz w:val="20"/>
+          <w:szCs w:val="20"/>
+          <w:lang w:val="en-US" w:eastAsia="ru-RU"/>
+        </w:rPr>
+        <w:t>VTune</w:t>
+      </w:r>
+      <w:proofErr w:type="spellEnd"/>
+      <w:r>
+        <w:rPr>
+          <w:rFonts w:ascii="Candara" w:eastAsia="Times New Roman" w:hAnsi="Candara" w:cstheme="minorHAnsi"/>
+          <w:bCs/>
+          <w:color w:val="000000"/>
+          <w:sz w:val="20"/>
+          <w:szCs w:val="20"/>
+          <w:lang w:val="en-US" w:eastAsia="ru-RU"/>
+        </w:rPr>
+        <w:t>, Vim, Intel TBB, Intel IPP</w:t>
       </w:r>
       <w:r>
         <w:rPr>
@@ -1643,7 +1754,31 @@
           <w:szCs w:val="20"/>
           <w:lang w:val="en-US" w:eastAsia="ru-RU"/>
         </w:rPr>
-        <w:t>Intel VTune, Linux Shell</w:t>
+        <w:t xml:space="preserve">Intel </w:t>
+      </w:r>
+      <w:proofErr w:type="spellStart"/>
+      <w:r>
+        <w:rPr>
+          <w:rFonts w:ascii="Candara" w:eastAsia="Times New Roman" w:hAnsi="Candara" w:cstheme="minorHAnsi"/>
+          <w:bCs/>
+          <w:color w:val="000000"/>
+          <w:sz w:val="20"/>
+          <w:szCs w:val="20"/>
+          <w:lang w:val="en-US" w:eastAsia="ru-RU"/>
+        </w:rPr>
+        <w:t>VTune</w:t>
+      </w:r>
+      <w:proofErr w:type="spellEnd"/>
+      <w:r>
+        <w:rPr>
+          <w:rFonts w:ascii="Candara" w:eastAsia="Times New Roman" w:hAnsi="Candara" w:cstheme="minorHAnsi"/>
+          <w:bCs/>
+          <w:color w:val="000000"/>
+          <w:sz w:val="20"/>
+          <w:szCs w:val="20"/>
+          <w:lang w:val="en-US" w:eastAsia="ru-RU"/>
+        </w:rPr>
+        <w:t>, Linux Shell</w:t>
       </w:r>
     </w:p>
     <w:p>
@@ -1942,8 +2077,21 @@
           <w:szCs w:val="20"/>
           <w:lang w:val="en-US" w:eastAsia="ru-RU"/>
         </w:rPr>
-        <w:t xml:space="preserve"> Linux Shell, Clonezilla</w:t>
-      </w:r>
+        <w:t xml:space="preserve"> Linux Shell, </w:t>
+      </w:r>
+      <w:proofErr w:type="spellStart"/>
+      <w:r>
+        <w:rPr>
+          <w:rFonts w:ascii="Candara" w:eastAsia="Times New Roman" w:hAnsi="Candara" w:cstheme="minorHAnsi"/>
+          <w:bCs/>
+          <w:color w:val="000000"/>
+          <w:sz w:val="20"/>
+          <w:szCs w:val="20"/>
+          <w:lang w:val="en-US" w:eastAsia="ru-RU"/>
+        </w:rPr>
+        <w:t>Clonezilla</w:t>
+      </w:r>
+      <w:proofErr w:type="spellEnd"/>
     </w:p>
     <w:p>
       <w:pPr>
@@ -2110,7 +2258,34 @@
           <w:color w:val="000000"/>
           <w:lang w:val="en-US" w:eastAsia="ru-RU"/>
         </w:rPr>
-        <w:t>It is highly popular spares/dense matrix</w:t>
+        <w:t>It is highly popular spar</w:t>
+      </w:r>
+      <w:r>
+        <w:rPr>
+          <w:rFonts w:ascii="Candara" w:eastAsia="Times New Roman" w:hAnsi="Candara" w:cstheme="minorHAnsi"/>
+          <w:bCs/>
+          <w:color w:val="000000"/>
+          <w:lang w:val="en-US" w:eastAsia="ru-RU"/>
+        </w:rPr>
+        <w:t>s</w:t>
+      </w:r>
+      <w:r>
+        <w:rPr>
+          <w:rFonts w:ascii="Candara" w:eastAsia="Times New Roman" w:hAnsi="Candara" w:cstheme="minorHAnsi"/>
+          <w:bCs/>
+          <w:color w:val="000000"/>
+          <w:lang w:val="en-US" w:eastAsia="ru-RU"/>
+        </w:rPr>
+        <w:t>e</w:t>
+      </w:r>
+      <w:r>
+        <w:rPr>
+          <w:rFonts w:ascii="Candara" w:eastAsia="Times New Roman" w:hAnsi="Candara" w:cstheme="minorHAnsi"/>
+          <w:bCs/>
+          <w:color w:val="000000"/>
+          <w:lang w:val="en-US" w:eastAsia="ru-RU"/>
+        </w:rPr>
+        <w:t>/dense matrix</w:t>
       </w:r>
       <w:r>
         <w:rPr>
@@ -2121,8 +2296,6 @@
         </w:rPr>
         <w:t xml:space="preserve"> library, which combines both </w:t>
       </w:r>
-      <w:bookmarkStart w:id="0" w:name="_GoBack"/>
-      <w:bookmarkEnd w:id="0"/>
       <w:r>
         <w:rPr>
           <w:rFonts w:ascii="Candara" w:eastAsia="Times New Roman" w:hAnsi="Candara" w:cstheme="minorHAnsi"/>
@@ -2190,7 +2363,55 @@
           <w:szCs w:val="20"/>
           <w:lang w:val="en-US" w:eastAsia="ru-RU"/>
         </w:rPr>
-        <w:t xml:space="preserve"> Java SE, Eclipse, TDD, Maven, jUnit, Git, Travis-CI</w:t>
+        <w:t xml:space="preserve"> Java SE, Eclipse, TDD, Maven, </w:t>
+      </w:r>
+      <w:proofErr w:type="spellStart"/>
+      <w:r>
+        <w:rPr>
+          <w:rFonts w:ascii="Candara" w:eastAsia="Times New Roman" w:hAnsi="Candara" w:cstheme="minorHAnsi"/>
+          <w:bCs/>
+          <w:color w:val="000000"/>
+          <w:sz w:val="20"/>
+          <w:szCs w:val="20"/>
+          <w:lang w:val="en-US" w:eastAsia="ru-RU"/>
+        </w:rPr>
+        <w:t>jUnit</w:t>
+      </w:r>
+      <w:proofErr w:type="spellEnd"/>
+      <w:r>
+        <w:rPr>
+          <w:rFonts w:ascii="Candara" w:eastAsia="Times New Roman" w:hAnsi="Candara" w:cstheme="minorHAnsi"/>
+          <w:bCs/>
+          <w:color w:val="000000"/>
+          <w:sz w:val="20"/>
+          <w:szCs w:val="20"/>
+          <w:lang w:val="en-US" w:eastAsia="ru-RU"/>
+        </w:rPr>
+        <w:t xml:space="preserve">, </w:t>
+      </w:r>
+      <w:proofErr w:type="spellStart"/>
+      <w:r>
+        <w:rPr>
+          <w:rFonts w:ascii="Candara" w:eastAsia="Times New Roman" w:hAnsi="Candara" w:cstheme="minorHAnsi"/>
+          <w:bCs/>
+          <w:color w:val="000000"/>
+          <w:sz w:val="20"/>
+          <w:szCs w:val="20"/>
+          <w:lang w:val="en-US" w:eastAsia="ru-RU"/>
+        </w:rPr>
+        <w:t>Git</w:t>
+      </w:r>
+      <w:proofErr w:type="spellEnd"/>
+      <w:r>
+        <w:rPr>
+          <w:rFonts w:ascii="Candara" w:eastAsia="Times New Roman" w:hAnsi="Candara" w:cstheme="minorHAnsi"/>
+          <w:bCs/>
+          <w:color w:val="000000"/>
+          <w:sz w:val="20"/>
+          <w:szCs w:val="20"/>
+          <w:lang w:val="en-US" w:eastAsia="ru-RU"/>
+        </w:rPr>
+        <w:t>, Travis-CI</w:t>
       </w:r>
     </w:p>
     <w:p>
@@ -2219,6 +2440,7 @@
         </w:rPr>
       </w:pPr>
       <w:hyperlink r:id="rId16" w:history="1">
+        <w:proofErr w:type="spellStart"/>
         <w:r>
           <w:rPr>
             <w:rStyle w:val="Hyperlink"/>
@@ -2229,6 +2451,7 @@
           </w:rPr>
           <w:t>Quipu</w:t>
         </w:r>
+        <w:proofErr w:type="spellEnd"/>
       </w:hyperlink>
       <w:r>
         <w:rPr>
@@ -2260,7 +2483,27 @@
           <w:color w:val="000000"/>
           <w:lang w:val="en-US" w:eastAsia="ru-RU"/>
         </w:rPr>
-        <w:t xml:space="preserve">The Quipu is an </w:t>
+        <w:t xml:space="preserve">The </w:t>
+      </w:r>
+      <w:proofErr w:type="spellStart"/>
+      <w:r>
+        <w:rPr>
+          <w:rFonts w:ascii="Candara" w:eastAsia="Times New Roman" w:hAnsi="Candara" w:cstheme="minorHAnsi"/>
+          <w:bCs/>
+          <w:color w:val="000000"/>
+          <w:lang w:val="en-US" w:eastAsia="ru-RU"/>
+        </w:rPr>
+        <w:t>Quipu</w:t>
+      </w:r>
+      <w:proofErr w:type="spellEnd"/>
+      <w:r>
+        <w:rPr>
+          <w:rFonts w:ascii="Candara" w:eastAsia="Times New Roman" w:hAnsi="Candara" w:cstheme="minorHAnsi"/>
+          <w:bCs/>
+          <w:color w:val="000000"/>
+          <w:lang w:val="en-US" w:eastAsia="ru-RU"/>
+        </w:rPr>
+        <w:t xml:space="preserve"> is an </w:t>
       </w:r>
       <w:r>
         <w:rPr>
@@ -9203,7 +9446,7 @@
 </file>
 
 <file path=customXml/itemProps1.xml><?xml version="1.0" encoding="utf-8"?>
-<ds:datastoreItem xmlns:ds="http://schemas.openxmlformats.org/officeDocument/2006/customXml" ds:itemID="{C32A49AF-DA48-499C-AD6C-6CBC2F6E8150}">
+<ds:datastoreItem xmlns:ds="http://schemas.openxmlformats.org/officeDocument/2006/customXml" ds:itemID="{857F05D9-17FB-4DF0-ADD1-69FB8594D140}">
   <ds:schemaRefs>
     <ds:schemaRef ds:uri="http://schemas.openxmlformats.org/officeDocument/2006/bibliography"/>
   </ds:schemaRefs>

</xml_diff>